<commit_message>
Updated documentation for new HA 8 environment
</commit_message>
<xml_diff>
--- a/advdep_homework_submission.docx
+++ b/advdep_homework_submission.docx
@@ -36,23 +36,9 @@
           <w:rPr>
             <w:rStyle w:val="Hyperlink"/>
           </w:rPr>
-          <w:t>https://github.com/thednd1992/ocp_advanced_deployment_hom</w:t>
-        </w:r>
-        <w:r>
-          <w:rPr>
-            <w:rStyle w:val="Hyperlink"/>
-          </w:rPr>
-          <w:t>e</w:t>
-        </w:r>
-        <w:r>
-          <w:rPr>
-            <w:rStyle w:val="Hyperlink"/>
-          </w:rPr>
-          <w:t>work.git</w:t>
+          <w:t>https://github.com/thednd1992/ocp_advanced_deployment_homework.git</w:t>
         </w:r>
       </w:hyperlink>
-      <w:bookmarkStart w:id="0" w:name="_GoBack"/>
-      <w:bookmarkEnd w:id="0"/>
     </w:p>
     <w:p/>
     <w:tbl>
@@ -199,7 +185,13 @@
             </w:r>
             <w:proofErr w:type="spellEnd"/>
             <w:r>
-              <w:t xml:space="preserve"> djordje.gajisin-devoteam.com@bastion.f945.example.opentlc.com</w:t>
+              <w:t xml:space="preserve"> djordje.gajisin-devoteam.com@bastion.</w:t>
+            </w:r>
+            <w:r>
+              <w:t>6a28</w:t>
+            </w:r>
+            <w:r>
+              <w:t>.example.opentlc.com</w:t>
             </w:r>
           </w:p>
         </w:tc>
@@ -429,13 +421,7 @@
       <w:proofErr w:type="spellEnd"/>
       <w:proofErr w:type="gramEnd"/>
       <w:r>
-        <w:t xml:space="preserve"> script automatically deploys the OpenShift cluster, creates PVs with different sizes (5G and 10G) and creates the different users requested in the assignment. The script also deploys the NodeJS-Mongo-Persistent app as a smoke test to see the ability to deploy a simple app. The CICD pipeline is created in the task-dev project and it is promoted to the task-prod project automatically through the pipeline. In the end the scripts </w:t>
-      </w:r>
-      <w:r>
-        <w:t>provide</w:t>
-      </w:r>
-      <w:r>
-        <w:t xml:space="preserve"> two groups with the requested users and creates the limit ranges.</w:t>
+        <w:t xml:space="preserve"> script automatically deploys the OpenShift cluster, creates PVs with different sizes (5G and 10G) and creates the different users requested in the assignment. The script also deploys the NodeJS-Mongo-Persistent app as a smoke test to see the ability to deploy a simple app. The CICD pipeline is created in the task-dev project and it is promoted to the task-prod project automatically through the pipeline. In the end the scripts provide two groups with the requested users and creates the limit ranges.</w:t>
       </w:r>
     </w:p>
     <w:p>
@@ -455,18 +441,18 @@
     <w:tbl>
       <w:tblPr>
         <w:tblStyle w:val="TableGrid"/>
-        <w:tblW w:w="0" w:type="auto"/>
+        <w:tblW w:w="10768" w:type="dxa"/>
         <w:tblLook w:val="04A0" w:firstRow="1" w:lastRow="0" w:firstColumn="1" w:lastColumn="0" w:noHBand="0" w:noVBand="1"/>
       </w:tblPr>
       <w:tblGrid>
-        <w:gridCol w:w="3596"/>
-        <w:gridCol w:w="3597"/>
-        <w:gridCol w:w="3597"/>
+        <w:gridCol w:w="3594"/>
+        <w:gridCol w:w="4056"/>
+        <w:gridCol w:w="3118"/>
       </w:tblGrid>
       <w:tr>
         <w:tc>
           <w:tcPr>
-            <w:tcW w:w="3596" w:type="dxa"/>
+            <w:tcW w:w="3594" w:type="dxa"/>
             <w:shd w:val="clear" w:color="auto" w:fill="D9D9D9" w:themeFill="background1" w:themeFillShade="D9"/>
             <w:vAlign w:val="center"/>
           </w:tcPr>
@@ -487,7 +473,7 @@
         </w:tc>
         <w:tc>
           <w:tcPr>
-            <w:tcW w:w="3597" w:type="dxa"/>
+            <w:tcW w:w="4056" w:type="dxa"/>
             <w:shd w:val="clear" w:color="auto" w:fill="D9D9D9" w:themeFill="background1" w:themeFillShade="D9"/>
             <w:vAlign w:val="center"/>
           </w:tcPr>
@@ -508,7 +494,7 @@
         </w:tc>
         <w:tc>
           <w:tcPr>
-            <w:tcW w:w="3597" w:type="dxa"/>
+            <w:tcW w:w="3118" w:type="dxa"/>
             <w:shd w:val="clear" w:color="auto" w:fill="D9D9D9" w:themeFill="background1" w:themeFillShade="D9"/>
             <w:vAlign w:val="center"/>
           </w:tcPr>
@@ -531,7 +517,7 @@
       <w:tr>
         <w:tc>
           <w:tcPr>
-            <w:tcW w:w="3596" w:type="dxa"/>
+            <w:tcW w:w="3594" w:type="dxa"/>
             <w:vAlign w:val="center"/>
           </w:tcPr>
           <w:p>
@@ -547,21 +533,27 @@
         </w:tc>
         <w:tc>
           <w:tcPr>
-            <w:tcW w:w="3597" w:type="dxa"/>
-            <w:vAlign w:val="center"/>
-          </w:tcPr>
-          <w:p>
-            <w:pPr>
-              <w:spacing w:before="60" w:after="60"/>
-            </w:pPr>
-            <w:r>
-              <w:t>gogs-tasks-dev.apps.f945.example.opentlc.com</w:t>
-            </w:r>
-          </w:p>
-        </w:tc>
-        <w:tc>
-          <w:tcPr>
-            <w:tcW w:w="3597" w:type="dxa"/>
+            <w:tcW w:w="4056" w:type="dxa"/>
+            <w:vAlign w:val="center"/>
+          </w:tcPr>
+          <w:p>
+            <w:pPr>
+              <w:spacing w:before="60" w:after="60"/>
+            </w:pPr>
+            <w:r>
+              <w:t>gogs-tasks-dev.apps.</w:t>
+            </w:r>
+            <w:r>
+              <w:t>6a28</w:t>
+            </w:r>
+            <w:r>
+              <w:t>.example.opentlc.com</w:t>
+            </w:r>
+          </w:p>
+        </w:tc>
+        <w:tc>
+          <w:tcPr>
+            <w:tcW w:w="3118" w:type="dxa"/>
             <w:vAlign w:val="center"/>
           </w:tcPr>
           <w:p>
@@ -587,7 +579,7 @@
       <w:tr>
         <w:tc>
           <w:tcPr>
-            <w:tcW w:w="3596" w:type="dxa"/>
+            <w:tcW w:w="3594" w:type="dxa"/>
             <w:vAlign w:val="center"/>
           </w:tcPr>
           <w:p>
@@ -603,21 +595,27 @@
         </w:tc>
         <w:tc>
           <w:tcPr>
-            <w:tcW w:w="3597" w:type="dxa"/>
-            <w:vAlign w:val="center"/>
-          </w:tcPr>
-          <w:p>
-            <w:pPr>
-              <w:spacing w:before="60" w:after="60"/>
-            </w:pPr>
-            <w:r>
-              <w:t>jenkins-tasks-dev.apps.f945.example.opentlc.com</w:t>
-            </w:r>
-          </w:p>
-        </w:tc>
-        <w:tc>
-          <w:tcPr>
-            <w:tcW w:w="3597" w:type="dxa"/>
+            <w:tcW w:w="4056" w:type="dxa"/>
+            <w:vAlign w:val="center"/>
+          </w:tcPr>
+          <w:p>
+            <w:pPr>
+              <w:spacing w:before="60" w:after="60"/>
+            </w:pPr>
+            <w:r>
+              <w:t>jenkins-tasks-dev.apps.</w:t>
+            </w:r>
+            <w:r>
+              <w:t>6a28</w:t>
+            </w:r>
+            <w:r>
+              <w:t>.example.opentlc.com</w:t>
+            </w:r>
+          </w:p>
+        </w:tc>
+        <w:tc>
+          <w:tcPr>
+            <w:tcW w:w="3118" w:type="dxa"/>
             <w:vAlign w:val="center"/>
           </w:tcPr>
           <w:p>
@@ -638,7 +636,7 @@
       <w:tr>
         <w:tc>
           <w:tcPr>
-            <w:tcW w:w="3596" w:type="dxa"/>
+            <w:tcW w:w="3594" w:type="dxa"/>
             <w:vAlign w:val="center"/>
           </w:tcPr>
           <w:p>
@@ -652,21 +650,27 @@
         </w:tc>
         <w:tc>
           <w:tcPr>
-            <w:tcW w:w="3597" w:type="dxa"/>
-            <w:vAlign w:val="center"/>
-          </w:tcPr>
-          <w:p>
-            <w:pPr>
-              <w:spacing w:before="60" w:after="60"/>
-            </w:pPr>
-            <w:r>
-              <w:t>nexus-tasks-dev.apps.f945.example.opentlc.com</w:t>
-            </w:r>
-          </w:p>
-        </w:tc>
-        <w:tc>
-          <w:tcPr>
-            <w:tcW w:w="3597" w:type="dxa"/>
+            <w:tcW w:w="4056" w:type="dxa"/>
+            <w:vAlign w:val="center"/>
+          </w:tcPr>
+          <w:p>
+            <w:pPr>
+              <w:spacing w:before="60" w:after="60"/>
+            </w:pPr>
+            <w:r>
+              <w:t>nexus-tasks-dev.apps.</w:t>
+            </w:r>
+            <w:r>
+              <w:t>6a28</w:t>
+            </w:r>
+            <w:r>
+              <w:t>.example.opentlc.com</w:t>
+            </w:r>
+          </w:p>
+        </w:tc>
+        <w:tc>
+          <w:tcPr>
+            <w:tcW w:w="3118" w:type="dxa"/>
             <w:vAlign w:val="center"/>
           </w:tcPr>
           <w:p>
@@ -682,7 +686,7 @@
       <w:tr>
         <w:tc>
           <w:tcPr>
-            <w:tcW w:w="3596" w:type="dxa"/>
+            <w:tcW w:w="3594" w:type="dxa"/>
             <w:vAlign w:val="center"/>
           </w:tcPr>
           <w:p>
@@ -698,21 +702,27 @@
         </w:tc>
         <w:tc>
           <w:tcPr>
-            <w:tcW w:w="3597" w:type="dxa"/>
-            <w:vAlign w:val="center"/>
-          </w:tcPr>
-          <w:p>
-            <w:pPr>
-              <w:spacing w:before="60" w:after="60"/>
-            </w:pPr>
-            <w:r>
-              <w:t>sonarqube-tasks-dev.apps.f945.example.opentlc.com</w:t>
-            </w:r>
-          </w:p>
-        </w:tc>
-        <w:tc>
-          <w:tcPr>
-            <w:tcW w:w="3597" w:type="dxa"/>
+            <w:tcW w:w="4056" w:type="dxa"/>
+            <w:vAlign w:val="center"/>
+          </w:tcPr>
+          <w:p>
+            <w:pPr>
+              <w:spacing w:before="60" w:after="60"/>
+            </w:pPr>
+            <w:r>
+              <w:t>sonarqube-tasks-dev.apps.</w:t>
+            </w:r>
+            <w:r>
+              <w:t>6a28</w:t>
+            </w:r>
+            <w:r>
+              <w:t>.example.opentlc.com</w:t>
+            </w:r>
+          </w:p>
+        </w:tc>
+        <w:tc>
+          <w:tcPr>
+            <w:tcW w:w="3118" w:type="dxa"/>
             <w:vAlign w:val="center"/>
           </w:tcPr>
           <w:p>
@@ -728,7 +738,7 @@
       <w:tr>
         <w:tc>
           <w:tcPr>
-            <w:tcW w:w="3596" w:type="dxa"/>
+            <w:tcW w:w="3594" w:type="dxa"/>
             <w:vAlign w:val="center"/>
           </w:tcPr>
           <w:p>
@@ -742,21 +752,27 @@
         </w:tc>
         <w:tc>
           <w:tcPr>
-            <w:tcW w:w="3597" w:type="dxa"/>
-            <w:vAlign w:val="center"/>
-          </w:tcPr>
-          <w:p>
-            <w:pPr>
-              <w:spacing w:before="60" w:after="60"/>
-            </w:pPr>
-            <w:r>
-              <w:t>tasks-tasks-prod.apps.f945.example.opentlc.com</w:t>
-            </w:r>
-          </w:p>
-        </w:tc>
-        <w:tc>
-          <w:tcPr>
-            <w:tcW w:w="3597" w:type="dxa"/>
+            <w:tcW w:w="4056" w:type="dxa"/>
+            <w:vAlign w:val="center"/>
+          </w:tcPr>
+          <w:p>
+            <w:pPr>
+              <w:spacing w:before="60" w:after="60"/>
+            </w:pPr>
+            <w:r>
+              <w:t>tasks-tasks-prod.apps.</w:t>
+            </w:r>
+            <w:r>
+              <w:t>6a28</w:t>
+            </w:r>
+            <w:r>
+              <w:t>.example.opentlc.com</w:t>
+            </w:r>
+          </w:p>
+        </w:tc>
+        <w:tc>
+          <w:tcPr>
+            <w:tcW w:w="3118" w:type="dxa"/>
             <w:vAlign w:val="center"/>
           </w:tcPr>
           <w:p>
@@ -769,7 +785,7 @@
       <w:tr>
         <w:tc>
           <w:tcPr>
-            <w:tcW w:w="3596" w:type="dxa"/>
+            <w:tcW w:w="3594" w:type="dxa"/>
             <w:vAlign w:val="center"/>
           </w:tcPr>
           <w:p>
@@ -791,21 +807,27 @@
         </w:tc>
         <w:tc>
           <w:tcPr>
-            <w:tcW w:w="3597" w:type="dxa"/>
-            <w:vAlign w:val="center"/>
-          </w:tcPr>
-          <w:p>
-            <w:pPr>
-              <w:spacing w:before="60" w:after="60"/>
-            </w:pPr>
-            <w:r>
-              <w:t>nodejs-mongo-persistent-smoke-test.apps.f945.example.opentlc.com</w:t>
-            </w:r>
-          </w:p>
-        </w:tc>
-        <w:tc>
-          <w:tcPr>
-            <w:tcW w:w="3597" w:type="dxa"/>
+            <w:tcW w:w="4056" w:type="dxa"/>
+            <w:vAlign w:val="center"/>
+          </w:tcPr>
+          <w:p>
+            <w:pPr>
+              <w:spacing w:before="60" w:after="60"/>
+            </w:pPr>
+            <w:r>
+              <w:t>nodejs-mongo-persistent-smoke-test.apps.</w:t>
+            </w:r>
+            <w:r>
+              <w:t>6a28</w:t>
+            </w:r>
+            <w:r>
+              <w:t>.example.opentlc.com</w:t>
+            </w:r>
+          </w:p>
+        </w:tc>
+        <w:tc>
+          <w:tcPr>
+            <w:tcW w:w="3118" w:type="dxa"/>
             <w:vAlign w:val="center"/>
           </w:tcPr>
           <w:p>
@@ -836,10 +858,7 @@
         <w:t>Instructor</w:t>
       </w:r>
       <w:r>
-        <w:t>:</w:t>
-      </w:r>
-      <w:r>
-        <w:t xml:space="preserve"> </w:t>
+        <w:t xml:space="preserve">: </w:t>
       </w:r>
       <w:proofErr w:type="spellStart"/>
       <w:r>
@@ -858,10 +877,7 @@
         <w:t>Venue</w:t>
       </w:r>
       <w:r>
-        <w:t>:</w:t>
-      </w:r>
-      <w:r>
-        <w:t xml:space="preserve"> </w:t>
+        <w:t xml:space="preserve">: </w:t>
       </w:r>
       <w:proofErr w:type="spellStart"/>
       <w:r>
@@ -877,13 +893,7 @@
       </w:r>
       <w:proofErr w:type="spellEnd"/>
       <w:r>
-        <w:t>, Novi Sad</w:t>
-      </w:r>
-      <w:r>
-        <w:t>,</w:t>
-      </w:r>
-      <w:r>
-        <w:t xml:space="preserve"> Serbia</w:t>
+        <w:t>, Novi Sad, Serbia</w:t>
       </w:r>
     </w:p>
     <w:p>
@@ -928,10 +938,10 @@
           <w:noProof/>
         </w:rPr>
         <w:drawing>
-          <wp:inline distT="0" distB="0" distL="0" distR="0" wp14:anchorId="646B91B7" wp14:editId="1D050434">
-            <wp:extent cx="6858000" cy="3328035"/>
-            <wp:effectExtent l="0" t="0" r="0" b="5715"/>
-            <wp:docPr id="2" name="Picture 2"/>
+          <wp:inline distT="0" distB="0" distL="0" distR="0" wp14:anchorId="5985CF4B" wp14:editId="26143890">
+            <wp:extent cx="6858000" cy="3329940"/>
+            <wp:effectExtent l="0" t="0" r="0" b="3810"/>
+            <wp:docPr id="5" name="Picture 5"/>
             <wp:cNvGraphicFramePr>
               <a:graphicFrameLocks xmlns:a="http://schemas.openxmlformats.org/drawingml/2006/main" noChangeAspect="1"/>
             </wp:cNvGraphicFramePr>
@@ -951,7 +961,7 @@
                   <pic:spPr>
                     <a:xfrm>
                       <a:off x="0" y="0"/>
-                      <a:ext cx="6858000" cy="3328035"/>
+                      <a:ext cx="6858000" cy="3329940"/>
                     </a:xfrm>
                     <a:prstGeom prst="rect">
                       <a:avLst/>
@@ -993,10 +1003,10 @@
           <w:noProof/>
         </w:rPr>
         <w:drawing>
-          <wp:inline distT="0" distB="0" distL="0" distR="0" wp14:anchorId="737974E4" wp14:editId="6CA8D81F">
-            <wp:extent cx="6858000" cy="4613910"/>
+          <wp:inline distT="0" distB="0" distL="0" distR="0" wp14:anchorId="56F01012" wp14:editId="2A3ED321">
+            <wp:extent cx="6858000" cy="4713605"/>
             <wp:effectExtent l="0" t="0" r="0" b="0"/>
-            <wp:docPr id="3" name="Picture 3"/>
+            <wp:docPr id="8" name="Picture 8"/>
             <wp:cNvGraphicFramePr>
               <a:graphicFrameLocks xmlns:a="http://schemas.openxmlformats.org/drawingml/2006/main" noChangeAspect="1"/>
             </wp:cNvGraphicFramePr>
@@ -1016,7 +1026,7 @@
                   <pic:spPr>
                     <a:xfrm>
                       <a:off x="0" y="0"/>
-                      <a:ext cx="6858000" cy="4613910"/>
+                      <a:ext cx="6858000" cy="4713605"/>
                     </a:xfrm>
                     <a:prstGeom prst="rect">
                       <a:avLst/>
@@ -1058,10 +1068,10 @@
           <w:noProof/>
         </w:rPr>
         <w:drawing>
-          <wp:inline distT="0" distB="0" distL="0" distR="0" wp14:anchorId="4F3C867B" wp14:editId="0E8AA9A9">
-            <wp:extent cx="6858000" cy="2621280"/>
-            <wp:effectExtent l="0" t="0" r="0" b="7620"/>
-            <wp:docPr id="4" name="Picture 4"/>
+          <wp:inline distT="0" distB="0" distL="0" distR="0" wp14:anchorId="497FAF8B" wp14:editId="5C878DE6">
+            <wp:extent cx="6858000" cy="2230755"/>
+            <wp:effectExtent l="0" t="0" r="0" b="0"/>
+            <wp:docPr id="10" name="Picture 10"/>
             <wp:cNvGraphicFramePr>
               <a:graphicFrameLocks xmlns:a="http://schemas.openxmlformats.org/drawingml/2006/main" noChangeAspect="1"/>
             </wp:cNvGraphicFramePr>
@@ -1081,7 +1091,7 @@
                   <pic:spPr>
                     <a:xfrm>
                       <a:off x="0" y="0"/>
-                      <a:ext cx="6858000" cy="2621280"/>
+                      <a:ext cx="6858000" cy="2230755"/>
                     </a:xfrm>
                     <a:prstGeom prst="rect">
                       <a:avLst/>
@@ -1123,10 +1133,10 @@
           <w:noProof/>
         </w:rPr>
         <w:drawing>
-          <wp:inline distT="0" distB="0" distL="0" distR="0" wp14:anchorId="2C9B465B" wp14:editId="2C661F2E">
-            <wp:extent cx="6858000" cy="4801235"/>
+          <wp:inline distT="0" distB="0" distL="0" distR="0" wp14:anchorId="11F5941C" wp14:editId="2EA54875">
+            <wp:extent cx="6858000" cy="4709795"/>
             <wp:effectExtent l="0" t="0" r="0" b="0"/>
-            <wp:docPr id="6" name="Picture 6"/>
+            <wp:docPr id="11" name="Picture 11"/>
             <wp:cNvGraphicFramePr>
               <a:graphicFrameLocks xmlns:a="http://schemas.openxmlformats.org/drawingml/2006/main" noChangeAspect="1"/>
             </wp:cNvGraphicFramePr>
@@ -1146,7 +1156,7 @@
                   <pic:spPr>
                     <a:xfrm>
                       <a:off x="0" y="0"/>
-                      <a:ext cx="6858000" cy="4801235"/>
+                      <a:ext cx="6858000" cy="4709795"/>
                     </a:xfrm>
                     <a:prstGeom prst="rect">
                       <a:avLst/>
@@ -1188,10 +1198,10 @@
           <w:noProof/>
         </w:rPr>
         <w:drawing>
-          <wp:inline distT="0" distB="0" distL="0" distR="0" wp14:anchorId="7453EE48" wp14:editId="29FAAD25">
-            <wp:extent cx="6858000" cy="3338195"/>
-            <wp:effectExtent l="0" t="0" r="0" b="0"/>
-            <wp:docPr id="7" name="Picture 7"/>
+          <wp:inline distT="0" distB="0" distL="0" distR="0" wp14:anchorId="442F2595" wp14:editId="2015692D">
+            <wp:extent cx="6858000" cy="3307080"/>
+            <wp:effectExtent l="0" t="0" r="0" b="7620"/>
+            <wp:docPr id="12" name="Picture 12"/>
             <wp:cNvGraphicFramePr>
               <a:graphicFrameLocks xmlns:a="http://schemas.openxmlformats.org/drawingml/2006/main" noChangeAspect="1"/>
             </wp:cNvGraphicFramePr>
@@ -1211,7 +1221,7 @@
                   <pic:spPr>
                     <a:xfrm>
                       <a:off x="0" y="0"/>
-                      <a:ext cx="6858000" cy="3338195"/>
+                      <a:ext cx="6858000" cy="3307080"/>
                     </a:xfrm>
                     <a:prstGeom prst="rect">
                       <a:avLst/>
@@ -1253,10 +1263,10 @@
           <w:noProof/>
         </w:rPr>
         <w:drawing>
-          <wp:inline distT="0" distB="0" distL="0" distR="0" wp14:anchorId="378CE19C" wp14:editId="0E752ED7">
-            <wp:extent cx="6858000" cy="4721225"/>
-            <wp:effectExtent l="0" t="0" r="0" b="3175"/>
-            <wp:docPr id="9" name="Picture 9"/>
+          <wp:inline distT="0" distB="0" distL="0" distR="0" wp14:anchorId="0266D757" wp14:editId="0D85C5CA">
+            <wp:extent cx="6858000" cy="4359910"/>
+            <wp:effectExtent l="0" t="0" r="0" b="2540"/>
+            <wp:docPr id="13" name="Picture 13"/>
             <wp:cNvGraphicFramePr>
               <a:graphicFrameLocks xmlns:a="http://schemas.openxmlformats.org/drawingml/2006/main" noChangeAspect="1"/>
             </wp:cNvGraphicFramePr>
@@ -1276,7 +1286,7 @@
                   <pic:spPr>
                     <a:xfrm>
                       <a:off x="0" y="0"/>
-                      <a:ext cx="6858000" cy="4721225"/>
+                      <a:ext cx="6858000" cy="4359910"/>
                     </a:xfrm>
                     <a:prstGeom prst="rect">
                       <a:avLst/>
@@ -1318,10 +1328,10 @@
           <w:noProof/>
         </w:rPr>
         <w:drawing>
-          <wp:inline distT="0" distB="0" distL="0" distR="0" wp14:anchorId="71D2344B" wp14:editId="282D2546">
-            <wp:extent cx="6553200" cy="6305550"/>
-            <wp:effectExtent l="0" t="0" r="0" b="0"/>
-            <wp:docPr id="1" name="Picture 1"/>
+          <wp:inline distT="0" distB="0" distL="0" distR="0" wp14:anchorId="35E1EE69" wp14:editId="63330F5A">
+            <wp:extent cx="6851650" cy="3467100"/>
+            <wp:effectExtent l="0" t="0" r="6350" b="0"/>
+            <wp:docPr id="14" name="Picture 14"/>
             <wp:cNvGraphicFramePr>
               <a:graphicFrameLocks xmlns:a="http://schemas.openxmlformats.org/drawingml/2006/main" noChangeAspect="1"/>
             </wp:cNvGraphicFramePr>
@@ -1329,23 +1339,36 @@
               <a:graphicData uri="http://schemas.openxmlformats.org/drawingml/2006/picture">
                 <pic:pic xmlns:pic="http://schemas.openxmlformats.org/drawingml/2006/picture">
                   <pic:nvPicPr>
-                    <pic:cNvPr id="1" name=""/>
-                    <pic:cNvPicPr/>
+                    <pic:cNvPr id="0" name="Picture 1"/>
+                    <pic:cNvPicPr>
+                      <a:picLocks noChangeAspect="1" noChangeArrowheads="1"/>
+                    </pic:cNvPicPr>
                   </pic:nvPicPr>
                   <pic:blipFill>
-                    <a:blip r:embed="rId14"/>
+                    <a:blip r:embed="rId14">
+                      <a:extLst>
+                        <a:ext uri="{28A0092B-C50C-407E-A947-70E740481C1C}">
+                          <a14:useLocalDpi xmlns:a14="http://schemas.microsoft.com/office/drawing/2010/main" val="0"/>
+                        </a:ext>
+                      </a:extLst>
+                    </a:blip>
+                    <a:srcRect/>
                     <a:stretch>
                       <a:fillRect/>
                     </a:stretch>
                   </pic:blipFill>
-                  <pic:spPr>
+                  <pic:spPr bwMode="auto">
                     <a:xfrm>
                       <a:off x="0" y="0"/>
-                      <a:ext cx="6553200" cy="6305550"/>
+                      <a:ext cx="6851650" cy="3467100"/>
                     </a:xfrm>
                     <a:prstGeom prst="rect">
                       <a:avLst/>
                     </a:prstGeom>
+                    <a:noFill/>
+                    <a:ln>
+                      <a:noFill/>
+                    </a:ln>
                   </pic:spPr>
                 </pic:pic>
               </a:graphicData>
@@ -1354,7 +1377,10 @@
         </w:drawing>
       </w:r>
     </w:p>
-    <w:p/>
+    <w:p>
+      <w:bookmarkStart w:id="0" w:name="_GoBack"/>
+      <w:bookmarkEnd w:id="0"/>
+    </w:p>
     <w:sectPr>
       <w:footerReference w:type="default" r:id="rId15"/>
       <w:pgSz w:w="12240" w:h="15840"/>
@@ -2270,7 +2296,7 @@
 </file>
 
 <file path=customXml/itemProps1.xml><?xml version="1.0" encoding="utf-8"?>
-<ds:datastoreItem xmlns:ds="http://schemas.openxmlformats.org/officeDocument/2006/customXml" ds:itemID="{FACB3604-6082-4F9A-8FFB-568E4FF1987D}">
+<ds:datastoreItem xmlns:ds="http://schemas.openxmlformats.org/officeDocument/2006/customXml" ds:itemID="{5693FAE7-71D3-4820-B7C5-661E69FD1603}">
   <ds:schemaRefs>
     <ds:schemaRef ds:uri="http://schemas.openxmlformats.org/officeDocument/2006/bibliography"/>
   </ds:schemaRefs>

</xml_diff>